<commit_message>
updates and new files
</commit_message>
<xml_diff>
--- a/MPWaterfrontBoardAgenda01-12-16.docx
+++ b/MPWaterfrontBoardAgenda01-12-16.docx
@@ -9,6 +9,9 @@
         <w:spacing w:before="60"/>
         <w:jc w:val="center"/>
       </w:pPr>
+      <w:bookmarkStart w:id="0" w:name="OLE_LINK3"/>
+      <w:bookmarkStart w:id="1" w:name="OLE_LINK4"/>
+      <w:bookmarkStart w:id="2" w:name="_GoBack"/>
       <w:r>
         <w:t>Moody Point Waterfront Association Board</w:t>
       </w:r>
@@ -39,8 +42,8 @@
         </w:rPr>
         <w:t xml:space="preserve">Location: </w:t>
       </w:r>
-      <w:bookmarkStart w:id="0" w:name="OLE_LINK1"/>
-      <w:bookmarkStart w:id="1" w:name="OLE_LINK2"/>
+      <w:bookmarkStart w:id="3" w:name="OLE_LINK1"/>
+      <w:bookmarkStart w:id="4" w:name="OLE_LINK2"/>
       <w:r>
         <w:rPr>
           <w:rFonts w:ascii="Helvetica" w:hAnsi="Helvetica" w:cs="Helvetica"/>
@@ -104,8 +107,8 @@
         </w:rPr>
         <w:t>Cushing</w:t>
       </w:r>
-      <w:bookmarkEnd w:id="0"/>
-      <w:bookmarkEnd w:id="1"/>
+      <w:bookmarkEnd w:id="3"/>
+      <w:bookmarkEnd w:id="4"/>
     </w:p>
     <w:p>
       <w:pPr>
@@ -373,8 +376,6 @@
       <w:r>
         <w:t>New Business</w:t>
       </w:r>
-      <w:bookmarkStart w:id="2" w:name="_GoBack"/>
-      <w:bookmarkEnd w:id="2"/>
     </w:p>
     <w:p>
       <w:pPr>
@@ -417,8 +418,8 @@
       <w:pPr>
         <w:pStyle w:val="Heading3"/>
       </w:pPr>
-      <w:bookmarkStart w:id="3" w:name="h.897lk8eyy8eu" w:colFirst="0" w:colLast="0"/>
-      <w:bookmarkEnd w:id="3"/>
+      <w:bookmarkStart w:id="5" w:name="h.897lk8eyy8eu" w:colFirst="0" w:colLast="0"/>
+      <w:bookmarkEnd w:id="5"/>
       <w:r>
         <w:t>Next Board meeting.  TBD</w:t>
       </w:r>
@@ -432,6 +433,9 @@
       </w:r>
     </w:p>
     <w:p/>
+    <w:bookmarkEnd w:id="0"/>
+    <w:bookmarkEnd w:id="1"/>
+    <w:bookmarkEnd w:id="2"/>
     <w:sectPr>
       <w:footerReference w:type="default" r:id="rId7"/>
       <w:pgSz w:w="12240" w:h="15840"/>

</xml_diff>